<commit_message>
saved work, 08/30/2017 6:03 PM
</commit_message>
<xml_diff>
--- a/php-instructions.docx
+++ b/php-instructions.docx
@@ -173,6 +173,327 @@
       <w:r>
         <w:t>arrays by putting arrays inside arrays</w:t>
       </w:r>
+    </w:p>
+    <w:p>
+      <w:pPr>
+        <w:pStyle w:val="ListParagraph"/>
+        <w:numPr>
+          <w:ilvl w:val="0"/>
+          <w:numId w:val="1"/>
+        </w:numPr>
+        <w:spacing w:after="0"/>
+      </w:pPr>
+      <w:r>
+        <w:t>Operators</w:t>
+      </w:r>
+      <w:r>
+        <w:tab/>
+      </w:r>
+    </w:p>
+    <w:p>
+      <w:pPr>
+        <w:pStyle w:val="ListParagraph"/>
+        <w:numPr>
+          <w:ilvl w:val="1"/>
+          <w:numId w:val="1"/>
+        </w:numPr>
+        <w:spacing w:after="0"/>
+      </w:pPr>
+      <w:r>
+        <w:t>Logical Operators</w:t>
+      </w:r>
+      <w:r>
+        <w:tab/>
+      </w:r>
+    </w:p>
+    <w:tbl>
+      <w:tblPr>
+        <w:tblStyle w:val="TableGrid"/>
+        <w:tblW w:w="0" w:type="auto"/>
+        <w:tblInd w:w="720" w:type="dxa"/>
+        <w:tblLook w:val="04A0" w:firstRow="1" w:lastRow="0" w:firstColumn="1" w:lastColumn="0" w:noHBand="0" w:noVBand="1"/>
+      </w:tblPr>
+      <w:tblGrid>
+        <w:gridCol w:w="4281"/>
+        <w:gridCol w:w="4349"/>
+      </w:tblGrid>
+      <w:tr>
+        <w:tc>
+          <w:tcPr>
+            <w:tcW w:w="4675" w:type="dxa"/>
+          </w:tcPr>
+          <w:p>
+            <w:r>
+              <w:t>&amp;&amp;</w:t>
+            </w:r>
+          </w:p>
+        </w:tc>
+        <w:tc>
+          <w:tcPr>
+            <w:tcW w:w="4675" w:type="dxa"/>
+          </w:tcPr>
+          <w:p>
+            <w:r>
+              <w:t>And</w:t>
+            </w:r>
+          </w:p>
+        </w:tc>
+      </w:tr>
+      <w:tr>
+        <w:tc>
+          <w:tcPr>
+            <w:tcW w:w="4675" w:type="dxa"/>
+          </w:tcPr>
+          <w:p>
+            <w:r>
+              <w:t>and</w:t>
+            </w:r>
+          </w:p>
+        </w:tc>
+        <w:tc>
+          <w:tcPr>
+            <w:tcW w:w="4675" w:type="dxa"/>
+          </w:tcPr>
+          <w:p>
+            <w:pPr>
+              <w:rPr>
+                <w:i/>
+              </w:rPr>
+            </w:pPr>
+            <w:r>
+              <w:t xml:space="preserve">Low-precedence </w:t>
+            </w:r>
+            <w:r>
+              <w:rPr>
+                <w:i/>
+              </w:rPr>
+              <w:t>and</w:t>
+            </w:r>
+          </w:p>
+        </w:tc>
+      </w:tr>
+      <w:tr>
+        <w:tc>
+          <w:tcPr>
+            <w:tcW w:w="4675" w:type="dxa"/>
+          </w:tcPr>
+          <w:p>
+            <w:r>
+              <w:t>||</w:t>
+            </w:r>
+          </w:p>
+        </w:tc>
+        <w:tc>
+          <w:tcPr>
+            <w:tcW w:w="4675" w:type="dxa"/>
+          </w:tcPr>
+          <w:p>
+            <w:r>
+              <w:t>Or</w:t>
+            </w:r>
+          </w:p>
+        </w:tc>
+      </w:tr>
+      <w:tr>
+        <w:tc>
+          <w:tcPr>
+            <w:tcW w:w="4675" w:type="dxa"/>
+          </w:tcPr>
+          <w:p>
+            <w:r>
+              <w:t>or</w:t>
+            </w:r>
+          </w:p>
+        </w:tc>
+        <w:tc>
+          <w:tcPr>
+            <w:tcW w:w="4675" w:type="dxa"/>
+          </w:tcPr>
+          <w:p>
+            <w:pPr>
+              <w:rPr>
+                <w:i/>
+              </w:rPr>
+            </w:pPr>
+            <w:r>
+              <w:t xml:space="preserve">Low-precedence </w:t>
+            </w:r>
+            <w:r>
+              <w:rPr>
+                <w:i/>
+              </w:rPr>
+              <w:t>or</w:t>
+            </w:r>
+          </w:p>
+        </w:tc>
+      </w:tr>
+      <w:tr>
+        <w:tc>
+          <w:tcPr>
+            <w:tcW w:w="4675" w:type="dxa"/>
+          </w:tcPr>
+          <w:p>
+            <w:r>
+              <w:t>!</w:t>
+            </w:r>
+          </w:p>
+        </w:tc>
+        <w:tc>
+          <w:tcPr>
+            <w:tcW w:w="4675" w:type="dxa"/>
+          </w:tcPr>
+          <w:p>
+            <w:r>
+              <w:t>Not</w:t>
+            </w:r>
+          </w:p>
+        </w:tc>
+      </w:tr>
+      <w:tr>
+        <w:tc>
+          <w:tcPr>
+            <w:tcW w:w="4675" w:type="dxa"/>
+          </w:tcPr>
+          <w:p>
+            <w:proofErr w:type="spellStart"/>
+            <w:r>
+              <w:t>xor</w:t>
+            </w:r>
+            <w:proofErr w:type="spellEnd"/>
+          </w:p>
+        </w:tc>
+        <w:tc>
+          <w:tcPr>
+            <w:tcW w:w="4675" w:type="dxa"/>
+          </w:tcPr>
+          <w:p>
+            <w:pPr>
+              <w:rPr>
+                <w:i/>
+              </w:rPr>
+            </w:pPr>
+            <w:r>
+              <w:t xml:space="preserve">Exclusive </w:t>
+            </w:r>
+            <w:r>
+              <w:rPr>
+                <w:i/>
+              </w:rPr>
+              <w:t>or</w:t>
+            </w:r>
+          </w:p>
+        </w:tc>
+      </w:tr>
+    </w:tbl>
+    <w:p>
+      <w:pPr>
+        <w:pStyle w:val="ListParagraph"/>
+        <w:numPr>
+          <w:ilvl w:val="0"/>
+          <w:numId w:val="1"/>
+        </w:numPr>
+        <w:spacing w:after="0"/>
+      </w:pPr>
+      <w:r>
+        <w:t xml:space="preserve">String types: </w:t>
+      </w:r>
+    </w:p>
+    <w:p>
+      <w:pPr>
+        <w:pStyle w:val="ListParagraph"/>
+        <w:numPr>
+          <w:ilvl w:val="1"/>
+          <w:numId w:val="1"/>
+        </w:numPr>
+        <w:spacing w:after="0"/>
+      </w:pPr>
+      <w:r>
+        <w:t>Use ‘single quotes’ in the creation of a string if you want to store literal values</w:t>
+      </w:r>
+    </w:p>
+    <w:p>
+      <w:pPr>
+        <w:pStyle w:val="ListParagraph"/>
+        <w:numPr>
+          <w:ilvl w:val="1"/>
+          <w:numId w:val="1"/>
+        </w:numPr>
+        <w:spacing w:after="0"/>
+      </w:pPr>
+      <w:r>
+        <w:t xml:space="preserve">Use “double quotes” in the creation of a string if you want </w:t>
+      </w:r>
+      <w:proofErr w:type="spellStart"/>
+      <w:r>
+        <w:t>php</w:t>
+      </w:r>
+      <w:proofErr w:type="spellEnd"/>
+      <w:r>
+        <w:t xml:space="preserve"> to parse variables in the string</w:t>
+      </w:r>
+    </w:p>
+    <w:p>
+      <w:pPr>
+        <w:pStyle w:val="ListParagraph"/>
+        <w:numPr>
+          <w:ilvl w:val="1"/>
+          <w:numId w:val="1"/>
+        </w:numPr>
+        <w:spacing w:after="0"/>
+      </w:pPr>
+      <w:r>
+        <w:t>Use \ as an escape key</w:t>
+      </w:r>
+    </w:p>
+    <w:p>
+      <w:pPr>
+        <w:pStyle w:val="ListParagraph"/>
+        <w:numPr>
+          <w:ilvl w:val="0"/>
+          <w:numId w:val="1"/>
+        </w:numPr>
+        <w:spacing w:after="0"/>
+      </w:pPr>
+      <w:proofErr w:type="spellStart"/>
+      <w:r>
+        <w:t>heredoc</w:t>
+      </w:r>
+      <w:proofErr w:type="spellEnd"/>
+      <w:r>
+        <w:t xml:space="preserve"> </w:t>
+      </w:r>
+      <w:r>
+        <w:sym w:font="Wingdings" w:char="F0E0"/>
+      </w:r>
+      <w:r>
+        <w:t xml:space="preserve"> echo &lt;&lt;&lt;_END … _END;</w:t>
+      </w:r>
+    </w:p>
+    <w:p>
+      <w:pPr>
+        <w:pStyle w:val="ListParagraph"/>
+        <w:numPr>
+          <w:ilvl w:val="1"/>
+          <w:numId w:val="1"/>
+        </w:numPr>
+        <w:spacing w:after="0"/>
+      </w:pPr>
+      <w:r>
+        <w:t>Will preserve whitespace</w:t>
+      </w:r>
+      <w:r>
+        <w:t xml:space="preserve"> if you use nl2br() function and store the text as a variable instead of echoing it out</w:t>
+      </w:r>
+    </w:p>
+    <w:p>
+      <w:pPr>
+        <w:pStyle w:val="ListParagraph"/>
+        <w:numPr>
+          <w:ilvl w:val="1"/>
+          <w:numId w:val="1"/>
+        </w:numPr>
+        <w:spacing w:after="0"/>
+      </w:pPr>
       <w:bookmarkStart w:id="0" w:name="_GoBack"/>
       <w:bookmarkEnd w:id="0"/>
     </w:p>
@@ -191,7 +512,7 @@
   <w:abstractNum w:abstractNumId="0" w15:restartNumberingAfterBreak="0">
     <w:nsid w:val="1CD41D23"/>
     <w:multiLevelType w:val="hybridMultilevel"/>
-    <w:tmpl w:val="EC9008A8"/>
+    <w:tmpl w:val="7C1E2F3E"/>
     <w:lvl w:ilvl="0" w:tplc="04090001">
       <w:start w:val="1"/>
       <w:numFmt w:val="bullet"/>
@@ -773,6 +1094,25 @@
       <w:contextualSpacing/>
     </w:pPr>
   </w:style>
+  <w:style w:type="table" w:styleId="TableGrid">
+    <w:name w:val="Table Grid"/>
+    <w:basedOn w:val="TableNormal"/>
+    <w:uiPriority w:val="39"/>
+    <w:rsid w:val="00E92CAD"/>
+    <w:pPr>
+      <w:spacing w:after="0" w:line="240" w:lineRule="auto"/>
+    </w:pPr>
+    <w:tblPr>
+      <w:tblBorders>
+        <w:top w:val="single" w:sz="4" w:space="0" w:color="auto"/>
+        <w:left w:val="single" w:sz="4" w:space="0" w:color="auto"/>
+        <w:bottom w:val="single" w:sz="4" w:space="0" w:color="auto"/>
+        <w:right w:val="single" w:sz="4" w:space="0" w:color="auto"/>
+        <w:insideH w:val="single" w:sz="4" w:space="0" w:color="auto"/>
+        <w:insideV w:val="single" w:sz="4" w:space="0" w:color="auto"/>
+      </w:tblBorders>
+    </w:tblPr>
+  </w:style>
 </w:styles>
 </file>
 

</xml_diff>